<commit_message>
feat: Implement PlantSense-AI V2 application including environment setup, comprehensive UI styling, and data caching.
</commit_message>
<xml_diff>
--- a/Final_Alligator.docx
+++ b/Final_Alligator.docx
@@ -3123,11 +3123,14 @@
       <w:pPr>
         <w:bidi/>
         <w:spacing w:line="259" w:lineRule="auto"/>
-        <w:rPr>
-          <w:rFonts w:ascii="Calibri" w:eastAsia="Calibri" w:hAnsi="Calibri" w:cs="Calibri"/>
-          <w:color w:val="1155CC"/>
-          <w:sz w:val="24"/>
-          <w:szCs w:val="24"/>
+        <w:ind w:left="1080"/>
+        <w:rPr>
+          <w:rFonts w:ascii="Calibri" w:eastAsia="Calibri" w:hAnsi="Calibri" w:cs="Calibri"/>
+          <w:color w:val="38761D"/>
+          <w:sz w:val="24"/>
+          <w:szCs w:val="24"/>
+          <w:rtl/>
+          <w:lang w:val="en-US"/>
         </w:rPr>
       </w:pPr>
     </w:p>
@@ -3135,21 +3138,49 @@
       <w:pPr>
         <w:bidi/>
         <w:spacing w:line="259" w:lineRule="auto"/>
-        <w:rPr>
-          <w:rFonts w:ascii="Calibri" w:eastAsia="Calibri" w:hAnsi="Calibri" w:cs="Calibri"/>
-          <w:color w:val="38761D"/>
-          <w:sz w:val="24"/>
-          <w:szCs w:val="24"/>
-        </w:rPr>
-      </w:pPr>
-      <w:r>
-        <w:rPr>
-          <w:rFonts w:ascii="Calibri" w:eastAsia="Calibri" w:hAnsi="Calibri" w:cs="Calibri"/>
-          <w:color w:val="1155CC"/>
-          <w:sz w:val="24"/>
-          <w:szCs w:val="24"/>
-        </w:rPr>
-        <w:lastRenderedPageBreak/>
+        <w:ind w:left="1080"/>
+        <w:rPr>
+          <w:rFonts w:ascii="Calibri" w:eastAsia="Calibri" w:hAnsi="Calibri" w:cs="Calibri"/>
+          <w:color w:val="38761D"/>
+          <w:sz w:val="24"/>
+          <w:szCs w:val="24"/>
+          <w:rtl/>
+          <w:lang w:val="en-US"/>
+        </w:rPr>
+      </w:pPr>
+    </w:p>
+    <w:p>
+      <w:pPr>
+        <w:bidi/>
+        <w:spacing w:line="259" w:lineRule="auto"/>
+        <w:rPr>
+          <w:rFonts w:ascii="Calibri" w:eastAsia="Calibri" w:hAnsi="Calibri" w:cs="Calibri" w:hint="cs"/>
+          <w:color w:val="1155CC"/>
+          <w:sz w:val="24"/>
+          <w:szCs w:val="24"/>
+          <w:rtl/>
+          <w:lang w:val="en-US"/>
+        </w:rPr>
+      </w:pPr>
+    </w:p>
+    <w:p>
+      <w:pPr>
+        <w:bidi/>
+        <w:spacing w:line="259" w:lineRule="auto"/>
+        <w:rPr>
+          <w:rFonts w:ascii="Calibri" w:eastAsia="Calibri" w:hAnsi="Calibri" w:cs="Calibri"/>
+          <w:color w:val="38761D"/>
+          <w:sz w:val="24"/>
+          <w:szCs w:val="24"/>
+        </w:rPr>
+      </w:pPr>
+      <w:r>
+        <w:rPr>
+          <w:rFonts w:ascii="Calibri" w:eastAsia="Calibri" w:hAnsi="Calibri" w:cs="Calibri"/>
+          <w:color w:val="1155CC"/>
+          <w:sz w:val="24"/>
+          <w:szCs w:val="24"/>
+        </w:rPr>
         <w:t>2</w:t>
       </w:r>
       <w:r>
@@ -3180,51 +3211,25 @@
       <w:r>
         <w:rPr>
           <w:rFonts w:ascii="Calibri" w:eastAsia="Calibri" w:hAnsi="Calibri" w:cs="Calibri"/>
-          <w:color w:val="38761D"/>
-          <w:sz w:val="24"/>
-          <w:szCs w:val="24"/>
-          <w:rtl/>
-        </w:rPr>
-        <w:t>2.1 תרשים ומאפיינים מרכזיים (מעודכן)</w:t>
-      </w:r>
-    </w:p>
-    <w:p>
-      <w:pPr>
-        <w:bidi/>
-        <w:spacing w:line="259" w:lineRule="auto"/>
-        <w:ind w:left="720"/>
-        <w:rPr>
-          <w:rFonts w:ascii="Calibri" w:eastAsia="Calibri" w:hAnsi="Calibri" w:cs="Calibri"/>
-          <w:color w:val="38761D"/>
-          <w:sz w:val="24"/>
-          <w:szCs w:val="24"/>
-          <w:rtl/>
-          <w:lang w:val="en-US"/>
-        </w:rPr>
-      </w:pPr>
-      <w:r>
-        <w:rPr>
-          <w:rFonts w:ascii="Calibri" w:eastAsia="Calibri" w:hAnsi="Calibri" w:cs="Calibri" w:hint="cs"/>
           <w:noProof/>
           <w:color w:val="38761D"/>
           <w:sz w:val="24"/>
           <w:szCs w:val="24"/>
-          <w:rtl/>
-          <w:lang w:val="he-IL"/>
+          <w:lang w:val="en-US"/>
         </w:rPr>
         <w:drawing>
-          <wp:anchor distT="0" distB="0" distL="114300" distR="114300" simplePos="0" relativeHeight="251658240" behindDoc="0" locked="0" layoutInCell="1" allowOverlap="1" wp14:anchorId="51BDF054" wp14:editId="0E2F2E0F">
+          <wp:anchor distT="0" distB="0" distL="114300" distR="114300" simplePos="0" relativeHeight="251658240" behindDoc="0" locked="0" layoutInCell="1" allowOverlap="1" wp14:anchorId="4C3C12AF" wp14:editId="5225CD2B">
             <wp:simplePos x="0" y="0"/>
             <wp:positionH relativeFrom="page">
-              <wp:align>left</wp:align>
+              <wp:align>right</wp:align>
             </wp:positionH>
             <wp:positionV relativeFrom="paragraph">
-              <wp:posOffset>0</wp:posOffset>
+              <wp:posOffset>398917</wp:posOffset>
             </wp:positionV>
-            <wp:extent cx="7769225" cy="4009390"/>
-            <wp:effectExtent l="0" t="0" r="3175" b="0"/>
+            <wp:extent cx="8497581" cy="5276335"/>
+            <wp:effectExtent l="0" t="0" r="0" b="635"/>
             <wp:wrapSquare wrapText="bothSides"/>
-            <wp:docPr id="866751081" name="Picture 1"/>
+            <wp:docPr id="631359412" name="Picture 4"/>
             <wp:cNvGraphicFramePr>
               <a:graphicFrameLocks xmlns:a="http://schemas.openxmlformats.org/drawingml/2006/main" noChangeAspect="1"/>
             </wp:cNvGraphicFramePr>
@@ -3232,29 +3237,36 @@
               <a:graphicData uri="http://schemas.openxmlformats.org/drawingml/2006/picture">
                 <pic:pic xmlns:pic="http://schemas.openxmlformats.org/drawingml/2006/picture">
                   <pic:nvPicPr>
-                    <pic:cNvPr id="866751081" name="Picture 866751081"/>
-                    <pic:cNvPicPr/>
+                    <pic:cNvPr id="0" name="Picture 3"/>
+                    <pic:cNvPicPr>
+                      <a:picLocks noChangeAspect="1" noChangeArrowheads="1"/>
+                    </pic:cNvPicPr>
                   </pic:nvPicPr>
                   <pic:blipFill>
-                    <a:blip r:embed="rId6">
+                    <a:blip r:embed="rId6" cstate="print">
                       <a:extLst>
                         <a:ext uri="{28A0092B-C50C-407E-A947-70E740481C1C}">
                           <a14:useLocalDpi xmlns:a14="http://schemas.microsoft.com/office/drawing/2010/main" val="0"/>
                         </a:ext>
                       </a:extLst>
                     </a:blip>
+                    <a:srcRect/>
                     <a:stretch>
                       <a:fillRect/>
                     </a:stretch>
                   </pic:blipFill>
-                  <pic:spPr>
+                  <pic:spPr bwMode="auto">
                     <a:xfrm>
                       <a:off x="0" y="0"/>
-                      <a:ext cx="7769225" cy="4009390"/>
+                      <a:ext cx="8497581" cy="5276335"/>
                     </a:xfrm>
                     <a:prstGeom prst="rect">
                       <a:avLst/>
                     </a:prstGeom>
+                    <a:noFill/>
+                    <a:ln>
+                      <a:noFill/>
+                    </a:ln>
                   </pic:spPr>
                 </pic:pic>
               </a:graphicData>
@@ -3268,6 +3280,16 @@
           </wp:anchor>
         </w:drawing>
       </w:r>
+      <w:r>
+        <w:rPr>
+          <w:rFonts w:ascii="Calibri" w:eastAsia="Calibri" w:hAnsi="Calibri" w:cs="Calibri"/>
+          <w:color w:val="38761D"/>
+          <w:sz w:val="24"/>
+          <w:szCs w:val="24"/>
+          <w:rtl/>
+        </w:rPr>
+        <w:t>2.1 תרשים ומאפיינים מרכזיים (מעודכן)</w:t>
+      </w:r>
     </w:p>
     <w:p>
       <w:pPr>
@@ -3276,63 +3298,13 @@
         <w:ind w:left="720"/>
         <w:rPr>
           <w:rFonts w:ascii="Calibri" w:eastAsia="Calibri" w:hAnsi="Calibri" w:cs="Calibri"/>
-          <w:color w:val="1155CC"/>
-          <w:sz w:val="24"/>
-          <w:szCs w:val="24"/>
-          <w:rtl/>
-        </w:rPr>
-      </w:pPr>
-      <w:proofErr w:type="gramStart"/>
-      <w:r>
-        <w:rPr>
-          <w:rFonts w:ascii="Calibri" w:eastAsia="Calibri" w:hAnsi="Calibri" w:cs="Calibri"/>
-          <w:color w:val="1155CC"/>
-          <w:sz w:val="24"/>
-          <w:szCs w:val="24"/>
-        </w:rPr>
-        <w:t>2.2  Use</w:t>
-      </w:r>
-      <w:proofErr w:type="gramEnd"/>
-      <w:r>
-        <w:rPr>
-          <w:rFonts w:ascii="Calibri" w:eastAsia="Calibri" w:hAnsi="Calibri" w:cs="Calibri"/>
-          <w:color w:val="1155CC"/>
-          <w:sz w:val="24"/>
-          <w:szCs w:val="24"/>
-        </w:rPr>
-        <w:t xml:space="preserve"> </w:t>
-      </w:r>
-      <w:proofErr w:type="gramStart"/>
-      <w:r>
-        <w:rPr>
-          <w:rFonts w:ascii="Calibri" w:eastAsia="Calibri" w:hAnsi="Calibri" w:cs="Calibri"/>
-          <w:color w:val="1155CC"/>
-          <w:sz w:val="24"/>
-          <w:szCs w:val="24"/>
-        </w:rPr>
-        <w:t>case</w:t>
-      </w:r>
-      <w:r>
-        <w:rPr>
-          <w:rFonts w:ascii="Calibri" w:eastAsia="Calibri" w:hAnsi="Calibri" w:cs="Calibri"/>
-          <w:color w:val="1155CC"/>
-          <w:sz w:val="24"/>
-          <w:szCs w:val="24"/>
-          <w:rtl/>
-        </w:rPr>
-        <w:t xml:space="preserve">  מעודכן</w:t>
-      </w:r>
-      <w:proofErr w:type="gramEnd"/>
-      <w:r>
-        <w:rPr>
-          <w:rFonts w:ascii="Calibri" w:eastAsia="Calibri" w:hAnsi="Calibri" w:cs="Calibri"/>
-          <w:color w:val="1155CC"/>
-          <w:sz w:val="24"/>
-          <w:szCs w:val="24"/>
-          <w:rtl/>
-        </w:rPr>
-        <w:t xml:space="preserve"> של פונקציונליות המערכת.</w:t>
-      </w:r>
+          <w:color w:val="38761D"/>
+          <w:sz w:val="24"/>
+          <w:szCs w:val="24"/>
+          <w:rtl/>
+          <w:lang w:val="en-US"/>
+        </w:rPr>
+      </w:pPr>
     </w:p>
     <w:p>
       <w:pPr>
@@ -3341,10 +3313,11 @@
         <w:ind w:left="720"/>
         <w:rPr>
           <w:rFonts w:ascii="Calibri" w:eastAsia="Calibri" w:hAnsi="Calibri" w:cs="Calibri"/>
-          <w:color w:val="1155CC"/>
-          <w:sz w:val="24"/>
-          <w:szCs w:val="24"/>
-          <w:rtl/>
+          <w:color w:val="38761D"/>
+          <w:sz w:val="24"/>
+          <w:szCs w:val="24"/>
+          <w:rtl/>
+          <w:lang w:val="en-US"/>
         </w:rPr>
       </w:pPr>
     </w:p>
@@ -3354,16 +3327,636 @@
         <w:spacing w:line="259" w:lineRule="auto"/>
         <w:ind w:left="720"/>
         <w:rPr>
-          <w:rFonts w:ascii="Calibri" w:eastAsia="Calibri" w:hAnsi="Calibri" w:cs="Calibri" w:hint="cs"/>
-          <w:color w:val="1155CC"/>
-          <w:sz w:val="24"/>
-          <w:szCs w:val="24"/>
-          <w:rtl/>
-        </w:rPr>
-      </w:pPr>
-      <w:r>
-        <w:rPr>
-          <w:rFonts w:ascii="Calibri" w:eastAsia="Calibri" w:hAnsi="Calibri" w:cs="Calibri"/>
+          <w:rFonts w:ascii="Calibri" w:eastAsia="Calibri" w:hAnsi="Calibri" w:cs="Calibri"/>
+          <w:color w:val="38761D"/>
+          <w:sz w:val="24"/>
+          <w:szCs w:val="24"/>
+          <w:rtl/>
+          <w:lang w:val="en-US"/>
+        </w:rPr>
+      </w:pPr>
+    </w:p>
+    <w:p>
+      <w:pPr>
+        <w:bidi/>
+        <w:spacing w:line="259" w:lineRule="auto"/>
+        <w:ind w:left="720"/>
+        <w:rPr>
+          <w:rFonts w:ascii="Calibri" w:eastAsia="Calibri" w:hAnsi="Calibri" w:cs="Calibri"/>
+          <w:color w:val="38761D"/>
+          <w:sz w:val="24"/>
+          <w:szCs w:val="24"/>
+          <w:rtl/>
+          <w:lang w:val="en-US"/>
+        </w:rPr>
+      </w:pPr>
+    </w:p>
+    <w:p>
+      <w:pPr>
+        <w:bidi/>
+        <w:spacing w:line="259" w:lineRule="auto"/>
+        <w:ind w:left="720"/>
+        <w:rPr>
+          <w:rFonts w:ascii="Calibri" w:eastAsia="Calibri" w:hAnsi="Calibri" w:cs="Calibri"/>
+          <w:color w:val="38761D"/>
+          <w:sz w:val="24"/>
+          <w:szCs w:val="24"/>
+          <w:rtl/>
+          <w:lang w:val="en-US"/>
+        </w:rPr>
+      </w:pPr>
+    </w:p>
+    <w:p>
+      <w:pPr>
+        <w:bidi/>
+        <w:spacing w:line="259" w:lineRule="auto"/>
+        <w:ind w:left="720"/>
+        <w:rPr>
+          <w:rFonts w:ascii="Calibri" w:eastAsia="Calibri" w:hAnsi="Calibri" w:cs="Calibri"/>
+          <w:color w:val="38761D"/>
+          <w:sz w:val="24"/>
+          <w:szCs w:val="24"/>
+          <w:rtl/>
+          <w:lang w:val="en-US"/>
+        </w:rPr>
+      </w:pPr>
+    </w:p>
+    <w:p>
+      <w:pPr>
+        <w:bidi/>
+        <w:spacing w:line="259" w:lineRule="auto"/>
+        <w:ind w:left="720"/>
+        <w:rPr>
+          <w:rFonts w:ascii="Calibri" w:eastAsia="Calibri" w:hAnsi="Calibri" w:cs="Calibri"/>
+          <w:color w:val="38761D"/>
+          <w:sz w:val="24"/>
+          <w:szCs w:val="24"/>
+          <w:rtl/>
+          <w:lang w:val="en-US"/>
+        </w:rPr>
+      </w:pPr>
+    </w:p>
+    <w:p>
+      <w:pPr>
+        <w:bidi/>
+        <w:spacing w:line="259" w:lineRule="auto"/>
+        <w:ind w:left="720"/>
+        <w:rPr>
+          <w:rFonts w:ascii="Calibri" w:eastAsia="Calibri" w:hAnsi="Calibri" w:cs="Calibri"/>
+          <w:color w:val="38761D"/>
+          <w:sz w:val="24"/>
+          <w:szCs w:val="24"/>
+          <w:rtl/>
+          <w:lang w:val="en-US"/>
+        </w:rPr>
+      </w:pPr>
+    </w:p>
+    <w:p>
+      <w:pPr>
+        <w:bidi/>
+        <w:spacing w:line="259" w:lineRule="auto"/>
+        <w:ind w:left="720"/>
+        <w:rPr>
+          <w:rFonts w:ascii="Calibri" w:eastAsia="Calibri" w:hAnsi="Calibri" w:cs="Calibri"/>
+          <w:color w:val="38761D"/>
+          <w:sz w:val="24"/>
+          <w:szCs w:val="24"/>
+          <w:rtl/>
+          <w:lang w:val="en-US"/>
+        </w:rPr>
+      </w:pPr>
+    </w:p>
+    <w:p>
+      <w:pPr>
+        <w:bidi/>
+        <w:spacing w:line="259" w:lineRule="auto"/>
+        <w:ind w:left="720"/>
+        <w:rPr>
+          <w:rFonts w:ascii="Calibri" w:eastAsia="Calibri" w:hAnsi="Calibri" w:cs="Calibri"/>
+          <w:color w:val="38761D"/>
+          <w:sz w:val="24"/>
+          <w:szCs w:val="24"/>
+          <w:rtl/>
+          <w:lang w:val="en-US"/>
+        </w:rPr>
+      </w:pPr>
+    </w:p>
+    <w:p>
+      <w:pPr>
+        <w:bidi/>
+        <w:spacing w:line="259" w:lineRule="auto"/>
+        <w:ind w:left="720"/>
+        <w:rPr>
+          <w:rFonts w:ascii="Calibri" w:eastAsia="Calibri" w:hAnsi="Calibri" w:cs="Calibri"/>
+          <w:color w:val="38761D"/>
+          <w:sz w:val="24"/>
+          <w:szCs w:val="24"/>
+          <w:rtl/>
+          <w:lang w:val="en-US"/>
+        </w:rPr>
+      </w:pPr>
+    </w:p>
+    <w:p>
+      <w:pPr>
+        <w:bidi/>
+        <w:spacing w:line="259" w:lineRule="auto"/>
+        <w:ind w:left="720"/>
+        <w:rPr>
+          <w:rFonts w:ascii="Calibri" w:eastAsia="Calibri" w:hAnsi="Calibri" w:cs="Calibri"/>
+          <w:color w:val="38761D"/>
+          <w:sz w:val="24"/>
+          <w:szCs w:val="24"/>
+          <w:rtl/>
+          <w:lang w:val="en-US"/>
+        </w:rPr>
+      </w:pPr>
+    </w:p>
+    <w:p>
+      <w:pPr>
+        <w:bidi/>
+        <w:spacing w:line="259" w:lineRule="auto"/>
+        <w:ind w:left="720"/>
+        <w:rPr>
+          <w:rFonts w:ascii="Calibri" w:eastAsia="Calibri" w:hAnsi="Calibri" w:cs="Calibri"/>
+          <w:color w:val="38761D"/>
+          <w:sz w:val="24"/>
+          <w:szCs w:val="24"/>
+          <w:rtl/>
+          <w:lang w:val="en-US"/>
+        </w:rPr>
+      </w:pPr>
+    </w:p>
+    <w:p>
+      <w:pPr>
+        <w:bidi/>
+        <w:spacing w:line="259" w:lineRule="auto"/>
+        <w:ind w:left="720"/>
+        <w:rPr>
+          <w:rFonts w:ascii="Calibri" w:eastAsia="Calibri" w:hAnsi="Calibri" w:cs="Calibri"/>
+          <w:color w:val="38761D"/>
+          <w:sz w:val="24"/>
+          <w:szCs w:val="24"/>
+          <w:rtl/>
+          <w:lang w:val="en-US"/>
+        </w:rPr>
+      </w:pPr>
+    </w:p>
+    <w:p>
+      <w:pPr>
+        <w:bidi/>
+        <w:spacing w:line="259" w:lineRule="auto"/>
+        <w:ind w:left="720"/>
+        <w:rPr>
+          <w:rFonts w:ascii="Calibri" w:eastAsia="Calibri" w:hAnsi="Calibri" w:cs="Calibri"/>
+          <w:color w:val="38761D"/>
+          <w:sz w:val="24"/>
+          <w:szCs w:val="24"/>
+          <w:rtl/>
+          <w:lang w:val="en-US"/>
+        </w:rPr>
+      </w:pPr>
+    </w:p>
+    <w:p>
+      <w:pPr>
+        <w:bidi/>
+        <w:spacing w:line="259" w:lineRule="auto"/>
+        <w:ind w:left="720"/>
+        <w:rPr>
+          <w:rFonts w:ascii="Calibri" w:eastAsia="Calibri" w:hAnsi="Calibri" w:cs="Calibri"/>
+          <w:color w:val="38761D"/>
+          <w:sz w:val="24"/>
+          <w:szCs w:val="24"/>
+          <w:rtl/>
+          <w:lang w:val="en-US"/>
+        </w:rPr>
+      </w:pPr>
+    </w:p>
+    <w:p>
+      <w:pPr>
+        <w:bidi/>
+        <w:spacing w:line="259" w:lineRule="auto"/>
+        <w:ind w:left="720"/>
+        <w:rPr>
+          <w:rFonts w:ascii="Calibri" w:eastAsia="Calibri" w:hAnsi="Calibri" w:cs="Calibri"/>
+          <w:color w:val="38761D"/>
+          <w:sz w:val="24"/>
+          <w:szCs w:val="24"/>
+          <w:rtl/>
+          <w:lang w:val="en-US"/>
+        </w:rPr>
+      </w:pPr>
+    </w:p>
+    <w:p>
+      <w:pPr>
+        <w:bidi/>
+        <w:spacing w:line="259" w:lineRule="auto"/>
+        <w:ind w:left="720"/>
+        <w:rPr>
+          <w:rFonts w:ascii="Calibri" w:eastAsia="Calibri" w:hAnsi="Calibri" w:cs="Calibri"/>
+          <w:color w:val="38761D"/>
+          <w:sz w:val="24"/>
+          <w:szCs w:val="24"/>
+          <w:rtl/>
+          <w:lang w:val="en-US"/>
+        </w:rPr>
+      </w:pPr>
+    </w:p>
+    <w:p>
+      <w:pPr>
+        <w:bidi/>
+        <w:spacing w:line="259" w:lineRule="auto"/>
+        <w:ind w:left="720"/>
+        <w:rPr>
+          <w:rFonts w:ascii="Calibri" w:eastAsia="Calibri" w:hAnsi="Calibri" w:cs="Calibri"/>
+          <w:color w:val="38761D"/>
+          <w:sz w:val="24"/>
+          <w:szCs w:val="24"/>
+          <w:rtl/>
+          <w:lang w:val="en-US"/>
+        </w:rPr>
+      </w:pPr>
+    </w:p>
+    <w:p>
+      <w:pPr>
+        <w:bidi/>
+        <w:spacing w:line="259" w:lineRule="auto"/>
+        <w:ind w:left="720"/>
+        <w:rPr>
+          <w:rFonts w:ascii="Calibri" w:eastAsia="Calibri" w:hAnsi="Calibri" w:cs="Calibri"/>
+          <w:color w:val="38761D"/>
+          <w:sz w:val="24"/>
+          <w:szCs w:val="24"/>
+          <w:rtl/>
+          <w:lang w:val="en-US"/>
+        </w:rPr>
+      </w:pPr>
+    </w:p>
+    <w:p>
+      <w:pPr>
+        <w:bidi/>
+        <w:spacing w:line="259" w:lineRule="auto"/>
+        <w:ind w:left="720"/>
+        <w:rPr>
+          <w:rFonts w:ascii="Calibri" w:eastAsia="Calibri" w:hAnsi="Calibri" w:cs="Calibri"/>
+          <w:color w:val="38761D"/>
+          <w:sz w:val="24"/>
+          <w:szCs w:val="24"/>
+          <w:rtl/>
+          <w:lang w:val="en-US"/>
+        </w:rPr>
+      </w:pPr>
+    </w:p>
+    <w:p>
+      <w:pPr>
+        <w:bidi/>
+        <w:spacing w:line="259" w:lineRule="auto"/>
+        <w:ind w:left="720"/>
+        <w:rPr>
+          <w:rFonts w:ascii="Calibri" w:eastAsia="Calibri" w:hAnsi="Calibri" w:cs="Calibri"/>
+          <w:color w:val="38761D"/>
+          <w:sz w:val="24"/>
+          <w:szCs w:val="24"/>
+          <w:rtl/>
+          <w:lang w:val="en-US"/>
+        </w:rPr>
+      </w:pPr>
+    </w:p>
+    <w:p>
+      <w:pPr>
+        <w:bidi/>
+        <w:spacing w:line="259" w:lineRule="auto"/>
+        <w:ind w:left="720"/>
+        <w:rPr>
+          <w:rFonts w:ascii="Calibri" w:eastAsia="Calibri" w:hAnsi="Calibri" w:cs="Calibri"/>
+          <w:color w:val="38761D"/>
+          <w:sz w:val="24"/>
+          <w:szCs w:val="24"/>
+          <w:rtl/>
+          <w:lang w:val="en-US"/>
+        </w:rPr>
+      </w:pPr>
+    </w:p>
+    <w:p>
+      <w:pPr>
+        <w:bidi/>
+        <w:spacing w:line="259" w:lineRule="auto"/>
+        <w:ind w:left="720"/>
+        <w:rPr>
+          <w:rFonts w:ascii="Calibri" w:eastAsia="Calibri" w:hAnsi="Calibri" w:cs="Calibri"/>
+          <w:color w:val="38761D"/>
+          <w:sz w:val="24"/>
+          <w:szCs w:val="24"/>
+          <w:rtl/>
+          <w:lang w:val="en-US"/>
+        </w:rPr>
+      </w:pPr>
+    </w:p>
+    <w:p>
+      <w:pPr>
+        <w:bidi/>
+        <w:spacing w:line="259" w:lineRule="auto"/>
+        <w:ind w:left="720"/>
+        <w:rPr>
+          <w:rFonts w:ascii="Calibri" w:eastAsia="Calibri" w:hAnsi="Calibri" w:cs="Calibri"/>
+          <w:color w:val="38761D"/>
+          <w:sz w:val="24"/>
+          <w:szCs w:val="24"/>
+          <w:rtl/>
+          <w:lang w:val="en-US"/>
+        </w:rPr>
+      </w:pPr>
+    </w:p>
+    <w:p>
+      <w:pPr>
+        <w:bidi/>
+        <w:spacing w:line="259" w:lineRule="auto"/>
+        <w:ind w:left="720"/>
+        <w:rPr>
+          <w:rFonts w:ascii="Calibri" w:eastAsia="Calibri" w:hAnsi="Calibri" w:cs="Calibri"/>
+          <w:color w:val="38761D"/>
+          <w:sz w:val="24"/>
+          <w:szCs w:val="24"/>
+          <w:rtl/>
+          <w:lang w:val="en-US"/>
+        </w:rPr>
+      </w:pPr>
+    </w:p>
+    <w:p>
+      <w:pPr>
+        <w:bidi/>
+        <w:spacing w:line="259" w:lineRule="auto"/>
+        <w:ind w:left="720"/>
+        <w:rPr>
+          <w:rFonts w:ascii="Calibri" w:eastAsia="Calibri" w:hAnsi="Calibri" w:cs="Calibri"/>
+          <w:color w:val="38761D"/>
+          <w:sz w:val="24"/>
+          <w:szCs w:val="24"/>
+          <w:rtl/>
+          <w:lang w:val="en-US"/>
+        </w:rPr>
+      </w:pPr>
+    </w:p>
+    <w:p>
+      <w:pPr>
+        <w:bidi/>
+        <w:spacing w:line="259" w:lineRule="auto"/>
+        <w:ind w:left="720"/>
+        <w:rPr>
+          <w:rFonts w:ascii="Calibri" w:eastAsia="Calibri" w:hAnsi="Calibri" w:cs="Calibri"/>
+          <w:color w:val="38761D"/>
+          <w:sz w:val="24"/>
+          <w:szCs w:val="24"/>
+          <w:rtl/>
+          <w:lang w:val="en-US"/>
+        </w:rPr>
+      </w:pPr>
+    </w:p>
+    <w:p>
+      <w:pPr>
+        <w:bidi/>
+        <w:spacing w:line="259" w:lineRule="auto"/>
+        <w:ind w:left="720"/>
+        <w:rPr>
+          <w:rFonts w:ascii="Calibri" w:eastAsia="Calibri" w:hAnsi="Calibri" w:cs="Calibri"/>
+          <w:color w:val="38761D"/>
+          <w:sz w:val="24"/>
+          <w:szCs w:val="24"/>
+          <w:rtl/>
+          <w:lang w:val="en-US"/>
+        </w:rPr>
+      </w:pPr>
+    </w:p>
+    <w:p>
+      <w:pPr>
+        <w:bidi/>
+        <w:spacing w:line="259" w:lineRule="auto"/>
+        <w:ind w:left="720"/>
+        <w:rPr>
+          <w:rFonts w:ascii="Calibri" w:eastAsia="Calibri" w:hAnsi="Calibri" w:cs="Calibri"/>
+          <w:color w:val="38761D"/>
+          <w:sz w:val="24"/>
+          <w:szCs w:val="24"/>
+          <w:rtl/>
+          <w:lang w:val="en-US"/>
+        </w:rPr>
+      </w:pPr>
+    </w:p>
+    <w:p>
+      <w:pPr>
+        <w:bidi/>
+        <w:spacing w:line="259" w:lineRule="auto"/>
+        <w:ind w:left="720"/>
+        <w:rPr>
+          <w:rFonts w:ascii="Calibri" w:eastAsia="Calibri" w:hAnsi="Calibri" w:cs="Calibri"/>
+          <w:color w:val="38761D"/>
+          <w:sz w:val="24"/>
+          <w:szCs w:val="24"/>
+          <w:rtl/>
+          <w:lang w:val="en-US"/>
+        </w:rPr>
+      </w:pPr>
+    </w:p>
+    <w:p>
+      <w:pPr>
+        <w:bidi/>
+        <w:spacing w:line="259" w:lineRule="auto"/>
+        <w:ind w:left="720"/>
+        <w:rPr>
+          <w:rFonts w:ascii="Calibri" w:eastAsia="Calibri" w:hAnsi="Calibri" w:cs="Calibri"/>
+          <w:color w:val="38761D"/>
+          <w:sz w:val="24"/>
+          <w:szCs w:val="24"/>
+          <w:rtl/>
+          <w:lang w:val="en-US"/>
+        </w:rPr>
+      </w:pPr>
+    </w:p>
+    <w:p>
+      <w:pPr>
+        <w:bidi/>
+        <w:spacing w:line="259" w:lineRule="auto"/>
+        <w:ind w:left="720"/>
+        <w:rPr>
+          <w:rFonts w:ascii="Calibri" w:eastAsia="Calibri" w:hAnsi="Calibri" w:cs="Calibri"/>
+          <w:color w:val="38761D"/>
+          <w:sz w:val="24"/>
+          <w:szCs w:val="24"/>
+          <w:rtl/>
+          <w:lang w:val="en-US"/>
+        </w:rPr>
+      </w:pPr>
+    </w:p>
+    <w:p>
+      <w:pPr>
+        <w:bidi/>
+        <w:spacing w:line="259" w:lineRule="auto"/>
+        <w:ind w:left="720"/>
+        <w:rPr>
+          <w:rFonts w:ascii="Calibri" w:eastAsia="Calibri" w:hAnsi="Calibri" w:cs="Calibri"/>
+          <w:color w:val="38761D"/>
+          <w:sz w:val="24"/>
+          <w:szCs w:val="24"/>
+          <w:rtl/>
+          <w:lang w:val="en-US"/>
+        </w:rPr>
+      </w:pPr>
+    </w:p>
+    <w:p>
+      <w:pPr>
+        <w:bidi/>
+        <w:spacing w:line="259" w:lineRule="auto"/>
+        <w:ind w:left="720"/>
+        <w:rPr>
+          <w:rFonts w:ascii="Calibri" w:eastAsia="Calibri" w:hAnsi="Calibri" w:cs="Calibri"/>
+          <w:color w:val="38761D"/>
+          <w:sz w:val="24"/>
+          <w:szCs w:val="24"/>
+          <w:rtl/>
+          <w:lang w:val="en-US"/>
+        </w:rPr>
+      </w:pPr>
+    </w:p>
+    <w:p>
+      <w:pPr>
+        <w:bidi/>
+        <w:spacing w:line="259" w:lineRule="auto"/>
+        <w:ind w:left="720"/>
+        <w:rPr>
+          <w:rFonts w:ascii="Calibri" w:eastAsia="Calibri" w:hAnsi="Calibri" w:cs="Calibri"/>
+          <w:color w:val="38761D"/>
+          <w:sz w:val="24"/>
+          <w:szCs w:val="24"/>
+          <w:rtl/>
+          <w:lang w:val="en-US"/>
+        </w:rPr>
+      </w:pPr>
+    </w:p>
+    <w:p>
+      <w:pPr>
+        <w:bidi/>
+        <w:spacing w:line="259" w:lineRule="auto"/>
+        <w:ind w:left="720"/>
+        <w:rPr>
+          <w:rFonts w:ascii="Calibri" w:eastAsia="Calibri" w:hAnsi="Calibri" w:cs="Calibri"/>
+          <w:color w:val="38761D"/>
+          <w:sz w:val="24"/>
+          <w:szCs w:val="24"/>
+          <w:rtl/>
+          <w:lang w:val="en-US"/>
+        </w:rPr>
+      </w:pPr>
+    </w:p>
+    <w:p>
+      <w:pPr>
+        <w:bidi/>
+        <w:spacing w:line="259" w:lineRule="auto"/>
+        <w:ind w:left="720"/>
+        <w:rPr>
+          <w:rFonts w:ascii="Calibri" w:eastAsia="Calibri" w:hAnsi="Calibri" w:cs="Calibri"/>
+          <w:color w:val="38761D"/>
+          <w:sz w:val="24"/>
+          <w:szCs w:val="24"/>
+          <w:rtl/>
+          <w:lang w:val="en-US"/>
+        </w:rPr>
+      </w:pPr>
+    </w:p>
+    <w:p>
+      <w:pPr>
+        <w:bidi/>
+        <w:spacing w:line="259" w:lineRule="auto"/>
+        <w:ind w:left="720"/>
+        <w:rPr>
+          <w:rFonts w:ascii="Calibri" w:eastAsia="Calibri" w:hAnsi="Calibri" w:cs="Calibri"/>
+          <w:color w:val="1155CC"/>
+          <w:sz w:val="24"/>
+          <w:szCs w:val="24"/>
+          <w:rtl/>
+        </w:rPr>
+      </w:pPr>
+      <w:proofErr w:type="gramStart"/>
+      <w:r>
+        <w:rPr>
+          <w:rFonts w:ascii="Calibri" w:eastAsia="Calibri" w:hAnsi="Calibri" w:cs="Calibri"/>
+          <w:color w:val="1155CC"/>
+          <w:sz w:val="24"/>
+          <w:szCs w:val="24"/>
+        </w:rPr>
+        <w:t>2.2  Use</w:t>
+      </w:r>
+      <w:proofErr w:type="gramEnd"/>
+      <w:r>
+        <w:rPr>
+          <w:rFonts w:ascii="Calibri" w:eastAsia="Calibri" w:hAnsi="Calibri" w:cs="Calibri"/>
+          <w:color w:val="1155CC"/>
+          <w:sz w:val="24"/>
+          <w:szCs w:val="24"/>
+        </w:rPr>
+        <w:t xml:space="preserve"> </w:t>
+      </w:r>
+      <w:proofErr w:type="gramStart"/>
+      <w:r>
+        <w:rPr>
+          <w:rFonts w:ascii="Calibri" w:eastAsia="Calibri" w:hAnsi="Calibri" w:cs="Calibri"/>
+          <w:color w:val="1155CC"/>
+          <w:sz w:val="24"/>
+          <w:szCs w:val="24"/>
+        </w:rPr>
+        <w:t>case</w:t>
+      </w:r>
+      <w:r>
+        <w:rPr>
+          <w:rFonts w:ascii="Calibri" w:eastAsia="Calibri" w:hAnsi="Calibri" w:cs="Calibri"/>
+          <w:color w:val="1155CC"/>
+          <w:sz w:val="24"/>
+          <w:szCs w:val="24"/>
+          <w:rtl/>
+        </w:rPr>
+        <w:t xml:space="preserve">  מעודכן</w:t>
+      </w:r>
+      <w:proofErr w:type="gramEnd"/>
+      <w:r>
+        <w:rPr>
+          <w:rFonts w:ascii="Calibri" w:eastAsia="Calibri" w:hAnsi="Calibri" w:cs="Calibri"/>
+          <w:color w:val="1155CC"/>
+          <w:sz w:val="24"/>
+          <w:szCs w:val="24"/>
+          <w:rtl/>
+        </w:rPr>
+        <w:t xml:space="preserve"> של פונקציונליות המערכת.</w:t>
+      </w:r>
+    </w:p>
+    <w:p>
+      <w:pPr>
+        <w:bidi/>
+        <w:spacing w:line="259" w:lineRule="auto"/>
+        <w:ind w:left="720"/>
+        <w:rPr>
+          <w:rFonts w:ascii="Calibri" w:eastAsia="Calibri" w:hAnsi="Calibri" w:cs="Calibri"/>
+          <w:color w:val="1155CC"/>
+          <w:sz w:val="24"/>
+          <w:szCs w:val="24"/>
+          <w:rtl/>
+        </w:rPr>
+      </w:pPr>
+    </w:p>
+    <w:p>
+      <w:pPr>
+        <w:bidi/>
+        <w:spacing w:line="259" w:lineRule="auto"/>
+        <w:ind w:left="720"/>
+        <w:rPr>
+          <w:rFonts w:ascii="Calibri" w:eastAsia="Calibri" w:hAnsi="Calibri" w:cs="Calibri"/>
+          <w:color w:val="1155CC"/>
+          <w:sz w:val="24"/>
+          <w:szCs w:val="24"/>
+          <w:rtl/>
+        </w:rPr>
+      </w:pPr>
+      <w:r>
+        <w:rPr>
+          <w:rFonts w:ascii="Calibri" w:eastAsia="Calibri" w:hAnsi="Calibri" w:cs="Calibri"/>
+          <w:noProof/>
           <w:color w:val="1155CC"/>
           <w:sz w:val="24"/>
           <w:szCs w:val="24"/>
@@ -3522,12 +4115,6 @@
         <w:gridCol w:w="1868"/>
       </w:tblGrid>
       <w:tr>
-        <w:tblPrEx>
-          <w:tblCellMar>
-            <w:top w:w="0" w:type="dxa"/>
-            <w:bottom w:w="0" w:type="dxa"/>
-          </w:tblCellMar>
-        </w:tblPrEx>
         <w:tc>
           <w:tcPr>
             <w:tcW w:w="640" w:type="dxa"/>
@@ -3736,12 +4323,6 @@
         </w:tc>
       </w:tr>
       <w:tr>
-        <w:tblPrEx>
-          <w:tblCellMar>
-            <w:top w:w="0" w:type="dxa"/>
-            <w:bottom w:w="0" w:type="dxa"/>
-          </w:tblCellMar>
-        </w:tblPrEx>
         <w:tc>
           <w:tcPr>
             <w:tcW w:w="640" w:type="dxa"/>
@@ -3948,12 +4529,6 @@
         </w:tc>
       </w:tr>
       <w:tr>
-        <w:tblPrEx>
-          <w:tblCellMar>
-            <w:top w:w="0" w:type="dxa"/>
-            <w:bottom w:w="0" w:type="dxa"/>
-          </w:tblCellMar>
-        </w:tblPrEx>
         <w:tc>
           <w:tcPr>
             <w:tcW w:w="640" w:type="dxa"/>
@@ -4161,12 +4736,6 @@
         </w:tc>
       </w:tr>
       <w:tr>
-        <w:tblPrEx>
-          <w:tblCellMar>
-            <w:top w:w="0" w:type="dxa"/>
-            <w:bottom w:w="0" w:type="dxa"/>
-          </w:tblCellMar>
-        </w:tblPrEx>
         <w:tc>
           <w:tcPr>
             <w:tcW w:w="640" w:type="dxa"/>
@@ -4373,12 +4942,6 @@
         </w:tc>
       </w:tr>
       <w:tr>
-        <w:tblPrEx>
-          <w:tblCellMar>
-            <w:top w:w="0" w:type="dxa"/>
-            <w:bottom w:w="0" w:type="dxa"/>
-          </w:tblCellMar>
-        </w:tblPrEx>
         <w:tc>
           <w:tcPr>
             <w:tcW w:w="640" w:type="dxa"/>
@@ -4585,12 +5148,6 @@
         </w:tc>
       </w:tr>
       <w:tr>
-        <w:tblPrEx>
-          <w:tblCellMar>
-            <w:top w:w="0" w:type="dxa"/>
-            <w:bottom w:w="0" w:type="dxa"/>
-          </w:tblCellMar>
-        </w:tblPrEx>
         <w:tc>
           <w:tcPr>
             <w:tcW w:w="640" w:type="dxa"/>
@@ -4797,12 +5354,6 @@
         </w:tc>
       </w:tr>
       <w:tr>
-        <w:tblPrEx>
-          <w:tblCellMar>
-            <w:top w:w="0" w:type="dxa"/>
-            <w:bottom w:w="0" w:type="dxa"/>
-          </w:tblCellMar>
-        </w:tblPrEx>
         <w:tc>
           <w:tcPr>
             <w:tcW w:w="640" w:type="dxa"/>
@@ -5009,12 +5560,6 @@
         </w:tc>
       </w:tr>
       <w:tr>
-        <w:tblPrEx>
-          <w:tblCellMar>
-            <w:top w:w="0" w:type="dxa"/>
-            <w:bottom w:w="0" w:type="dxa"/>
-          </w:tblCellMar>
-        </w:tblPrEx>
         <w:tc>
           <w:tcPr>
             <w:tcW w:w="640" w:type="dxa"/>
@@ -5221,12 +5766,6 @@
         </w:tc>
       </w:tr>
       <w:tr>
-        <w:tblPrEx>
-          <w:tblCellMar>
-            <w:top w:w="0" w:type="dxa"/>
-            <w:bottom w:w="0" w:type="dxa"/>
-          </w:tblCellMar>
-        </w:tblPrEx>
         <w:tc>
           <w:tcPr>
             <w:tcW w:w="640" w:type="dxa"/>
@@ -5433,12 +5972,6 @@
         </w:tc>
       </w:tr>
       <w:tr>
-        <w:tblPrEx>
-          <w:tblCellMar>
-            <w:top w:w="0" w:type="dxa"/>
-            <w:bottom w:w="0" w:type="dxa"/>
-          </w:tblCellMar>
-        </w:tblPrEx>
         <w:tc>
           <w:tcPr>
             <w:tcW w:w="640" w:type="dxa"/>
@@ -5646,12 +6179,6 @@
         </w:tc>
       </w:tr>
       <w:tr>
-        <w:tblPrEx>
-          <w:tblCellMar>
-            <w:top w:w="0" w:type="dxa"/>
-            <w:bottom w:w="0" w:type="dxa"/>
-          </w:tblCellMar>
-        </w:tblPrEx>
         <w:tc>
           <w:tcPr>
             <w:tcW w:w="640" w:type="dxa"/>
@@ -5858,12 +6385,6 @@
         </w:tc>
       </w:tr>
       <w:tr>
-        <w:tblPrEx>
-          <w:tblCellMar>
-            <w:top w:w="0" w:type="dxa"/>
-            <w:bottom w:w="0" w:type="dxa"/>
-          </w:tblCellMar>
-        </w:tblPrEx>
         <w:tc>
           <w:tcPr>
             <w:tcW w:w="640" w:type="dxa"/>
@@ -6070,12 +6591,6 @@
         </w:tc>
       </w:tr>
       <w:tr>
-        <w:tblPrEx>
-          <w:tblCellMar>
-            <w:top w:w="0" w:type="dxa"/>
-            <w:bottom w:w="0" w:type="dxa"/>
-          </w:tblCellMar>
-        </w:tblPrEx>
         <w:tc>
           <w:tcPr>
             <w:tcW w:w="640" w:type="dxa"/>
@@ -6310,12 +6825,6 @@
         </w:tc>
       </w:tr>
       <w:tr>
-        <w:tblPrEx>
-          <w:tblCellMar>
-            <w:top w:w="0" w:type="dxa"/>
-            <w:bottom w:w="0" w:type="dxa"/>
-          </w:tblCellMar>
-        </w:tblPrEx>
         <w:tc>
           <w:tcPr>
             <w:tcW w:w="640" w:type="dxa"/>
@@ -6522,12 +7031,6 @@
         </w:tc>
       </w:tr>
       <w:tr>
-        <w:tblPrEx>
-          <w:tblCellMar>
-            <w:top w:w="0" w:type="dxa"/>
-            <w:bottom w:w="0" w:type="dxa"/>
-          </w:tblCellMar>
-        </w:tblPrEx>
         <w:tc>
           <w:tcPr>
             <w:tcW w:w="640" w:type="dxa"/>
@@ -6734,12 +7237,6 @@
         </w:tc>
       </w:tr>
       <w:tr>
-        <w:tblPrEx>
-          <w:tblCellMar>
-            <w:top w:w="0" w:type="dxa"/>
-            <w:bottom w:w="0" w:type="dxa"/>
-          </w:tblCellMar>
-        </w:tblPrEx>
         <w:tc>
           <w:tcPr>
             <w:tcW w:w="640" w:type="dxa"/>
@@ -6985,12 +7482,6 @@
         </w:tc>
       </w:tr>
       <w:tr>
-        <w:tblPrEx>
-          <w:tblCellMar>
-            <w:top w:w="0" w:type="dxa"/>
-            <w:bottom w:w="0" w:type="dxa"/>
-          </w:tblCellMar>
-        </w:tblPrEx>
         <w:tc>
           <w:tcPr>
             <w:tcW w:w="640" w:type="dxa"/>
@@ -7197,12 +7688,6 @@
         </w:tc>
       </w:tr>
       <w:tr>
-        <w:tblPrEx>
-          <w:tblCellMar>
-            <w:top w:w="0" w:type="dxa"/>
-            <w:bottom w:w="0" w:type="dxa"/>
-          </w:tblCellMar>
-        </w:tblPrEx>
         <w:tc>
           <w:tcPr>
             <w:tcW w:w="640" w:type="dxa"/>
@@ -7427,12 +7912,6 @@
         </w:tc>
       </w:tr>
       <w:tr>
-        <w:tblPrEx>
-          <w:tblCellMar>
-            <w:top w:w="0" w:type="dxa"/>
-            <w:bottom w:w="0" w:type="dxa"/>
-          </w:tblCellMar>
-        </w:tblPrEx>
         <w:tc>
           <w:tcPr>
             <w:tcW w:w="640" w:type="dxa"/>
@@ -7639,12 +8118,6 @@
         </w:tc>
       </w:tr>
       <w:tr>
-        <w:tblPrEx>
-          <w:tblCellMar>
-            <w:top w:w="0" w:type="dxa"/>
-            <w:bottom w:w="0" w:type="dxa"/>
-          </w:tblCellMar>
-        </w:tblPrEx>
         <w:tc>
           <w:tcPr>
             <w:tcW w:w="640" w:type="dxa"/>
@@ -7851,12 +8324,6 @@
         </w:tc>
       </w:tr>
       <w:tr>
-        <w:tblPrEx>
-          <w:tblCellMar>
-            <w:top w:w="0" w:type="dxa"/>
-            <w:bottom w:w="0" w:type="dxa"/>
-          </w:tblCellMar>
-        </w:tblPrEx>
         <w:tc>
           <w:tcPr>
             <w:tcW w:w="640" w:type="dxa"/>
@@ -8105,7 +8572,7 @@
         <w:spacing w:line="259" w:lineRule="auto"/>
         <w:ind w:left="720"/>
         <w:rPr>
-          <w:rFonts w:ascii="Calibri" w:eastAsia="Calibri" w:hAnsi="Calibri" w:cs="Calibri" w:hint="cs"/>
+          <w:rFonts w:ascii="Calibri" w:eastAsia="Calibri" w:hAnsi="Calibri" w:cs="Calibri"/>
           <w:color w:val="1155CC"/>
           <w:sz w:val="24"/>
           <w:szCs w:val="24"/>
@@ -18807,6 +19274,7 @@
   <w:style w:type="character" w:default="1" w:styleId="DefaultParagraphFont">
     <w:name w:val="Default Paragraph Font"/>
     <w:uiPriority w:val="1"/>
+    <w:semiHidden/>
     <w:unhideWhenUsed/>
   </w:style>
   <w:style w:type="table" w:default="1" w:styleId="TableNormal">

</xml_diff>